<commit_message>
Updated project name in docs
</commit_message>
<xml_diff>
--- a/doc/AdminGuide.docx
+++ b/doc/AdminGuide.docx
@@ -7,7 +7,10 @@
         <w:pStyle w:val="Title"/>
       </w:pPr>
       <w:r>
-        <w:t>PHOENIX Admin GUIDE</w:t>
+        <w:t>Azure pack connector</w:t>
+      </w:r>
+      <w:r>
+        <w:t xml:space="preserve"> Admin GUIDE</w:t>
       </w:r>
     </w:p>
     <w:p>
@@ -23,10 +26,31 @@
         <w:t>This guide will assist you in deploying and using</w:t>
       </w:r>
       <w:r>
-        <w:t xml:space="preserve"> Project Phoenix (WAP RP that enables public Azure IaaS management and provisioning).</w:t>
-      </w:r>
-      <w:r>
-        <w:t xml:space="preserve"> These steps assume WAP has already been installed and configured.</w:t>
+        <w:t xml:space="preserve"> </w:t>
+      </w:r>
+      <w:r>
+        <w:t>Azure Pack C</w:t>
+      </w:r>
+      <w:r>
+        <w:t>onnector</w:t>
+      </w:r>
+      <w:r>
+        <w:t>, an Azure Pack resource provider t</w:t>
+      </w:r>
+      <w:r>
+        <w:t>hat enables public Azure I</w:t>
+      </w:r>
+      <w:r>
+        <w:t>aaS management and provisioning</w:t>
+      </w:r>
+      <w:r>
+        <w:t>.</w:t>
+      </w:r>
+      <w:r>
+        <w:t xml:space="preserve"> These steps assume Azure Pack</w:t>
+      </w:r>
+      <w:r>
+        <w:t xml:space="preserve"> has already been installed and configured.</w:t>
       </w:r>
     </w:p>
     <w:p>
@@ -54,7 +78,13 @@
         <w:t>installation</w:t>
       </w:r>
       <w:r>
-        <w:t xml:space="preserve"> of the pre-release version Project Phoenix:</w:t>
+        <w:t xml:space="preserve"> of the </w:t>
+      </w:r>
+      <w:r>
+        <w:t>Azure Pack Connector</w:t>
+      </w:r>
+      <w:r>
+        <w:t>:</w:t>
       </w:r>
     </w:p>
     <w:p>
@@ -66,13 +96,25 @@
         </w:numPr>
       </w:pPr>
       <w:r>
-        <w:t>This version has been tested with WAP UR</w:t>
+        <w:t xml:space="preserve">This version has been tested with </w:t>
+      </w:r>
+      <w:r>
+        <w:t>Azure Pack</w:t>
+      </w:r>
+      <w:r>
+        <w:t xml:space="preserve"> UR</w:t>
       </w:r>
       <w:r>
         <w:t>8</w:t>
       </w:r>
       <w:r>
-        <w:t>. This make work with other WAP versions, but has not been tested.</w:t>
+        <w:t xml:space="preserve">. This make work with other </w:t>
+      </w:r>
+      <w:r>
+        <w:t>Azure Pack</w:t>
+      </w:r>
+      <w:r>
+        <w:t xml:space="preserve"> versions, but has not been tested.</w:t>
       </w:r>
     </w:p>
     <w:p>
@@ -107,7 +149,7 @@
         </w:r>
       </w:hyperlink>
       <w:r>
-        <w:t xml:space="preserve"> on the box where the Project Phoenix installation is performed:</w:t>
+        <w:t xml:space="preserve"> on the box where the installation is performed:</w:t>
       </w:r>
     </w:p>
     <w:p>
@@ -197,7 +239,21 @@
         <w:t>compiling</w:t>
       </w:r>
       <w:r>
-        <w:t xml:space="preserve"> the pre-release version of Project Phoenix:</w:t>
+        <w:t xml:space="preserve"> </w:t>
+      </w:r>
+      <w:r>
+        <w:t>the</w:t>
+      </w:r>
+      <w:bookmarkStart w:id="0" w:name="_GoBack"/>
+      <w:bookmarkEnd w:id="0"/>
+      <w:r>
+        <w:t xml:space="preserve"> </w:t>
+      </w:r>
+      <w:r>
+        <w:t>Azure Pack Connector</w:t>
+      </w:r>
+      <w:r>
+        <w:t>:</w:t>
       </w:r>
     </w:p>
     <w:p>
@@ -298,7 +354,13 @@
     </w:p>
     <w:p>
       <w:r>
-        <w:t>Follow these steps to install the pre-release version of Project Phoenix:</w:t>
+        <w:t xml:space="preserve">Follow these steps to install </w:t>
+      </w:r>
+      <w:r>
+        <w:t>the Azure Pack Connector</w:t>
+      </w:r>
+      <w:r>
+        <w:t>:</w:t>
       </w:r>
     </w:p>
     <w:p>
@@ -349,6 +411,7 @@
         </w:numPr>
       </w:pPr>
       <w:r>
+        <w:lastRenderedPageBreak/>
         <w:t xml:space="preserve">Grant SQL access to </w:t>
       </w:r>
       <w:proofErr w:type="spellStart"/>
@@ -371,7 +434,6 @@
         </w:numPr>
       </w:pPr>
       <w:r>
-        <w:lastRenderedPageBreak/>
         <w:t xml:space="preserve">Adjust </w:t>
       </w:r>
       <w:proofErr w:type="spellStart"/>
@@ -404,7 +466,10 @@
         </w:numPr>
       </w:pPr>
       <w:r>
-        <w:t>Register the resource provider in WAP</w:t>
+        <w:t xml:space="preserve">Register the resource provider in </w:t>
+      </w:r>
+      <w:r>
+        <w:t>Azure Pack</w:t>
       </w:r>
     </w:p>
     <w:p>
@@ -491,7 +556,6 @@
         </w:numPr>
       </w:pPr>
       <w:r>
-        <w:lastRenderedPageBreak/>
         <w:t>Click Next, then put the password. You can obtain the password from your local admin.</w:t>
       </w:r>
     </w:p>
@@ -856,7 +920,7 @@
         </w:r>
       </w:hyperlink>
       <w:r>
-        <w:t xml:space="preserve"> on the box where the Project Phoenix installation will be performed:</w:t>
+        <w:t xml:space="preserve"> on the box where the installation will be performed:</w:t>
       </w:r>
     </w:p>
     <w:p>
@@ -928,7 +992,22 @@
         </w:numPr>
       </w:pPr>
       <w:r>
-        <w:t>Extract Phoenix-v0.1.zip</w:t>
+        <w:t xml:space="preserve">Extract </w:t>
+      </w:r>
+      <w:r>
+        <w:t>AzurePackConnector</w:t>
+      </w:r>
+      <w:r>
+        <w:t>-v</w:t>
+      </w:r>
+      <w:r>
+        <w:t>1</w:t>
+      </w:r>
+      <w:r>
+        <w:t>.0</w:t>
+      </w:r>
+      <w:r>
+        <w:t>.zip</w:t>
       </w:r>
     </w:p>
     <w:p>
@@ -1435,7 +1514,10 @@
     </w:p>
     <w:p>
       <w:r>
-        <w:t xml:space="preserve">Project Phoenix requires access to the </w:t>
+        <w:t>Azure Pack Connector</w:t>
+      </w:r>
+      <w:r>
+        <w:t xml:space="preserve"> requires access to the </w:t>
       </w:r>
       <w:proofErr w:type="spellStart"/>
       <w:proofErr w:type="gramStart"/>
@@ -1445,7 +1527,13 @@
       <w:proofErr w:type="spellEnd"/>
       <w:proofErr w:type="gramEnd"/>
       <w:r>
-        <w:t xml:space="preserve"> WAP database. You must create the user and grant permission manually in this release:</w:t>
+        <w:t xml:space="preserve"> </w:t>
+      </w:r>
+      <w:r>
+        <w:t>Azure Pack</w:t>
+      </w:r>
+      <w:r>
+        <w:t xml:space="preserve"> database. You must create the user and grant permission manually in this release:</w:t>
       </w:r>
     </w:p>
     <w:p>
@@ -2961,7 +3049,25 @@
     </w:p>
     <w:p>
       <w:r>
-        <w:t>In order to enable public Azure IaaS consumption through project phoenix, you must assign an Azure subscription to a WAP plan and then subscribe a user to the plan. The model of consumption is a 1-to-1 mapping of WAP plans to Azure subscriptions, though that is not enforced technically.</w:t>
+        <w:t xml:space="preserve">In order to enable public Azure IaaS consumption through </w:t>
+      </w:r>
+      <w:r>
+        <w:t>Azure Pack Connector</w:t>
+      </w:r>
+      <w:r>
+        <w:t>, you must as</w:t>
+      </w:r>
+      <w:r>
+        <w:t xml:space="preserve">sign an Azure subscription to an Azure Pack </w:t>
+      </w:r>
+      <w:r>
+        <w:t xml:space="preserve">plan and then subscribe a user to the plan. The model of consumption is a 1-to-1 mapping of </w:t>
+      </w:r>
+      <w:r>
+        <w:t>Azure Pack</w:t>
+      </w:r>
+      <w:r>
+        <w:t xml:space="preserve"> plans to Azure subscriptions, though that is not enforced technically.</w:t>
       </w:r>
     </w:p>
     <w:p>
@@ -2974,7 +3080,13 @@
     </w:p>
     <w:p>
       <w:r>
-        <w:t xml:space="preserve">In order to use an Azure subscription with Project Phoenix, you must create an Azure Active Directory application, and then grant that application contributors rights to the Azure subscription. You can use the Create-AADSPN.ps1 </w:t>
+        <w:t xml:space="preserve">In order to use an Azure subscription with </w:t>
+      </w:r>
+      <w:r>
+        <w:t>Azure Pack Connector</w:t>
+      </w:r>
+      <w:r>
+        <w:t xml:space="preserve">, you must create an Azure Active Directory application, and then grant that application contributors rights to the Azure subscription. You can use the Create-AADSPN.ps1 </w:t>
       </w:r>
       <w:proofErr w:type="spellStart"/>
       <w:r>
@@ -2995,7 +3107,13 @@
     </w:p>
     <w:p>
       <w:r>
-        <w:t>In order to onboard a subscription, you will first need to create a WAP plan.</w:t>
+        <w:t xml:space="preserve">In order to onboard a subscription, </w:t>
+      </w:r>
+      <w:r>
+        <w:t xml:space="preserve">you will first need to create an Azure Pack </w:t>
+      </w:r>
+      <w:r>
+        <w:t>plan.</w:t>
       </w:r>
     </w:p>
     <w:p>
@@ -3007,7 +3125,13 @@
         </w:numPr>
       </w:pPr>
       <w:r>
-        <w:t>From the admin portal, create a new WAP plan.</w:t>
+        <w:t xml:space="preserve">From the admin portal, create a new </w:t>
+      </w:r>
+      <w:r>
+        <w:t>Azure Pack</w:t>
+      </w:r>
+      <w:r>
+        <w:t xml:space="preserve"> plan.</w:t>
       </w:r>
     </w:p>
     <w:p>
@@ -3031,6 +3155,7 @@
         </w:numPr>
       </w:pPr>
       <w:r>
+        <w:lastRenderedPageBreak/>
         <w:t>Click OK to create the plan.</w:t>
       </w:r>
     </w:p>
@@ -3043,7 +3168,6 @@
         </w:numPr>
       </w:pPr>
       <w:r>
-        <w:lastRenderedPageBreak/>
         <w:t>Select the newly created Plan from the list to edit its properties.</w:t>
       </w:r>
     </w:p>
@@ -3146,13 +3270,14 @@
       </w:r>
       <w:r>
         <w:br/>
-        <w:t>Client ID: This is the Azure Application ID (GUID) which is output by the Create-AADSPN.ps1 script.</w:t>
+        <w:t xml:space="preserve">Client ID: This is the Azure Application ID (GUID) which is output by the Create-AADSPN.ps1 </w:t>
+      </w:r>
+      <w:r>
+        <w:lastRenderedPageBreak/>
+        <w:t>script.</w:t>
       </w:r>
       <w:r>
         <w:br/>
-      </w:r>
-      <w:r>
-        <w:lastRenderedPageBreak/>
         <w:t>Client Key: This is the password or key for the Azure Application which is output by the Create-AADSPN.ps1 script.</w:t>
       </w:r>
     </w:p>
@@ -3248,7 +3373,13 @@
     </w:p>
     <w:p>
       <w:r>
-        <w:t>In order to provision a VM, a user must have a subscription to a WAP plan that is connected to an Azure subscription.</w:t>
+        <w:t>In order to provision a VM, a use</w:t>
+      </w:r>
+      <w:r>
+        <w:t xml:space="preserve">r must have a subscription to an Azure Pack </w:t>
+      </w:r>
+      <w:r>
+        <w:t>plan that is connected to an Azure subscription.</w:t>
       </w:r>
     </w:p>
     <w:p>
@@ -3479,7 +3610,13 @@
         </w:numPr>
       </w:pPr>
       <w:r>
-        <w:t>The VM will be submitted for deployment. You can check the status of the deployment in the public Azure portal. Status will be periodically updated in WAP as well.</w:t>
+        <w:t xml:space="preserve">The VM will be submitted for deployment. You can check the status of the deployment in the public Azure portal. Status </w:t>
+      </w:r>
+      <w:r>
+        <w:t>will be periodically updated in Azure Pack</w:t>
+      </w:r>
+      <w:r>
+        <w:t xml:space="preserve"> as well.</w:t>
       </w:r>
     </w:p>
     <w:p>
@@ -3492,7 +3629,19 @@
     </w:p>
     <w:p>
       <w:r>
-        <w:t>Once a VM has been provisioned through Phoenix, you can manage it through the WAP tenant portal.</w:t>
+        <w:t xml:space="preserve">Once a VM has been provisioned through </w:t>
+      </w:r>
+      <w:r>
+        <w:t>Azure Pack Connector</w:t>
+      </w:r>
+      <w:r>
+        <w:t xml:space="preserve">, you can manage it through the </w:t>
+      </w:r>
+      <w:r>
+        <w:t>Azure Pack</w:t>
+      </w:r>
+      <w:r>
+        <w:t xml:space="preserve"> tenant portal.</w:t>
       </w:r>
     </w:p>
     <w:p>
@@ -3574,8 +3723,6 @@
           </wp:inline>
         </w:drawing>
       </w:r>
-      <w:bookmarkStart w:id="0" w:name="_GoBack"/>
-      <w:bookmarkEnd w:id="0"/>
       <w:r>
         <w:br/>
       </w:r>
@@ -3779,29 +3926,6 @@
     </w:p>
     <w:p>
       <w:pPr>
-        <w:pStyle w:val="ListParagraph"/>
-        <w:numPr>
-          <w:ilvl w:val="0"/>
-          <w:numId w:val="22"/>
-        </w:numPr>
-      </w:pPr>
-      <w:r>
-        <w:t xml:space="preserve">Request access to Project Phoenix repository (email: </w:t>
-      </w:r>
-      <w:hyperlink r:id="rId46" w:history="1">
-        <w:r>
-          <w:rPr>
-            <w:rStyle w:val="Hyperlink"/>
-          </w:rPr>
-          <w:t>jeff.graves@microsoft.com</w:t>
-        </w:r>
-      </w:hyperlink>
-      <w:r>
-        <w:t>).</w:t>
-      </w:r>
-    </w:p>
-    <w:p>
-      <w:pPr>
         <w:pStyle w:val="Heading1"/>
       </w:pPr>
       <w:r>
@@ -3843,7 +3967,7 @@
       <w:r>
         <w:t xml:space="preserve"> clone </w:t>
       </w:r>
-      <w:hyperlink r:id="rId47" w:history="1">
+      <w:hyperlink r:id="rId46" w:history="1">
         <w:r>
           <w:rPr>
             <w:rStyle w:val="Hyperlink"/>
@@ -3865,7 +3989,13 @@
     </w:p>
     <w:p>
       <w:r>
-        <w:t>Two DLL’s are needed from the C:\inetpub\MgmtSvc-AdminSite\bin folder of your WAP installation:</w:t>
+        <w:t xml:space="preserve">Two DLL’s are needed from the C:\inetpub\MgmtSvc-AdminSite\bin folder of your </w:t>
+      </w:r>
+      <w:r>
+        <w:t>Azure Pack</w:t>
+      </w:r>
+      <w:r>
+        <w:t xml:space="preserve"> installation:</w:t>
       </w:r>
     </w:p>
     <w:p>
@@ -4064,7 +4194,13 @@
         </w:numPr>
       </w:pPr>
       <w:r>
-        <w:t>ASP.NET Error in Application Log, 400 status code in WAP portal.</w:t>
+        <w:t xml:space="preserve">ASP.NET Error in Application Log, 400 status code in </w:t>
+      </w:r>
+      <w:r>
+        <w:t>Azure Pack</w:t>
+      </w:r>
+      <w:r>
+        <w:t xml:space="preserve"> portal.</w:t>
       </w:r>
       <w:r>
         <w:br/>
@@ -4100,7 +4236,13 @@
         <w:t>Phoenix\Packages\Microsoft.AspNet.WebApi.Client.5.2.3\lib\net45</w:t>
       </w:r>
       <w:r>
-        <w:t xml:space="preserve"> folder into the C:\inetpub\MgmtSvc-CmpWapExtension\bin folder of your Project Phoenix installation and recycle the application pool.</w:t>
+        <w:t xml:space="preserve"> folder into the C:\inetpub\MgmtSvc-CmpWapExtension\bin folder of your </w:t>
+      </w:r>
+      <w:r>
+        <w:t>Azure Pack Connector</w:t>
+      </w:r>
+      <w:r>
+        <w:t xml:space="preserve"> installation and recycle the application pool.</w:t>
       </w:r>
       <w:r>
         <w:br/>
@@ -4173,7 +4315,7 @@
       </w:r>
     </w:p>
     <w:sectPr>
-      <w:footerReference w:type="default" r:id="rId48"/>
+      <w:footerReference w:type="default" r:id="rId47"/>
       <w:pgSz w:w="12240" w:h="15840"/>
       <w:pgMar w:top="1440" w:right="1440" w:bottom="1440" w:left="1440" w:header="720" w:footer="720" w:gutter="0"/>
       <w:cols w:space="720"/>
@@ -4246,7 +4388,7 @@
           <w:rPr>
             <w:noProof/>
           </w:rPr>
-          <w:t>22</w:t>
+          <w:t>21</w:t>
         </w:r>
         <w:r>
           <w:rPr>
@@ -9841,18 +9983,18 @@
 </file>
 
 <file path=customXml/item1.xml><?xml version="1.0" encoding="utf-8"?>
-<p:properties xmlns:p="http://schemas.microsoft.com/office/2006/metadata/properties" xmlns:xsi="http://www.w3.org/2001/XMLSchema-instance" xmlns:pc="http://schemas.microsoft.com/office/infopath/2007/PartnerControls">
-  <documentManagement/>
-</p:properties>
-</file>
-
-<file path=customXml/item2.xml><?xml version="1.0" encoding="utf-8"?>
 <?mso-contentType ?>
 <FormTemplates xmlns="http://schemas.microsoft.com/sharepoint/v3/contenttype/forms">
   <Display>DocumentLibraryForm</Display>
   <Edit>DocumentLibraryForm</Edit>
   <New>DocumentLibraryForm</New>
 </FormTemplates>
+</file>
+
+<file path=customXml/item2.xml><?xml version="1.0" encoding="utf-8"?>
+<p:properties xmlns:p="http://schemas.microsoft.com/office/2006/metadata/properties" xmlns:xsi="http://www.w3.org/2001/XMLSchema-instance" xmlns:pc="http://schemas.microsoft.com/office/infopath/2007/PartnerControls">
+  <documentManagement/>
+</p:properties>
 </file>
 
 <file path=customXml/item3.xml><?xml version="1.0" encoding="utf-8"?>
@@ -10014,18 +10156,18 @@
 </file>
 
 <file path=customXml/itemProps1.xml><?xml version="1.0" encoding="utf-8"?>
-<ds:datastoreItem xmlns:ds="http://schemas.openxmlformats.org/officeDocument/2006/customXml" ds:itemID="{A2EC26B3-B347-420C-B003-947793FC2787}">
+<ds:datastoreItem xmlns:ds="http://schemas.openxmlformats.org/officeDocument/2006/customXml" ds:itemID="{08654B86-366B-423F-B89E-C24F2804DA56}">
   <ds:schemaRefs>
-    <ds:schemaRef ds:uri="http://schemas.microsoft.com/office/2006/metadata/properties"/>
-    <ds:schemaRef ds:uri="http://schemas.microsoft.com/office/infopath/2007/PartnerControls"/>
+    <ds:schemaRef ds:uri="http://schemas.microsoft.com/sharepoint/v3/contenttype/forms"/>
   </ds:schemaRefs>
 </ds:datastoreItem>
 </file>
 
 <file path=customXml/itemProps2.xml><?xml version="1.0" encoding="utf-8"?>
-<ds:datastoreItem xmlns:ds="http://schemas.openxmlformats.org/officeDocument/2006/customXml" ds:itemID="{08654B86-366B-423F-B89E-C24F2804DA56}">
+<ds:datastoreItem xmlns:ds="http://schemas.openxmlformats.org/officeDocument/2006/customXml" ds:itemID="{A2EC26B3-B347-420C-B003-947793FC2787}">
   <ds:schemaRefs>
-    <ds:schemaRef ds:uri="http://schemas.microsoft.com/sharepoint/v3/contenttype/forms"/>
+    <ds:schemaRef ds:uri="http://schemas.microsoft.com/office/2006/metadata/properties"/>
+    <ds:schemaRef ds:uri="http://schemas.microsoft.com/office/infopath/2007/PartnerControls"/>
   </ds:schemaRefs>
 </ds:datastoreItem>
 </file>
@@ -10049,7 +10191,7 @@
 </file>
 
 <file path=customXml/itemProps4.xml><?xml version="1.0" encoding="utf-8"?>
-<ds:datastoreItem xmlns:ds="http://schemas.openxmlformats.org/officeDocument/2006/customXml" ds:itemID="{27FC7F6D-3D35-4B41-BBFC-4813A2C3B79F}">
+<ds:datastoreItem xmlns:ds="http://schemas.openxmlformats.org/officeDocument/2006/customXml" ds:itemID="{D7ED5F43-C891-447B-8AE3-AE29BB4BC43B}">
   <ds:schemaRefs>
     <ds:schemaRef ds:uri="http://schemas.openxmlformats.org/officeDocument/2006/bibliography"/>
   </ds:schemaRefs>

</xml_diff>